<commit_message>
edited proposal 11:15 am
</commit_message>
<xml_diff>
--- a/Project_Writing/Proposal.docx
+++ b/Project_Writing/Proposal.docx
@@ -2,10 +2,393 @@
 <file path=word/document.xml><?xml version="1.0" encoding="utf-8"?>
 <w:document xmlns:wpc="http://schemas.microsoft.com/office/word/2010/wordprocessingCanvas" xmlns:cx="http://schemas.microsoft.com/office/drawing/2014/chartex" xmlns:cx1="http://schemas.microsoft.com/office/drawing/2015/9/8/chartex" xmlns:cx2="http://schemas.microsoft.com/office/drawing/2015/10/21/chartex" xmlns:cx3="http://schemas.microsoft.com/office/drawing/2016/5/9/chartex" xmlns:cx4="http://schemas.microsoft.com/office/drawing/2016/5/10/chartex" xmlns:cx5="http://schemas.microsoft.com/office/drawing/2016/5/11/chartex" xmlns:cx6="http://schemas.microsoft.com/office/drawing/2016/5/12/chartex" xmlns:cx7="http://schemas.microsoft.com/office/drawing/2016/5/13/chartex" xmlns:cx8="http://schemas.microsoft.com/office/drawing/2016/5/14/chartex" xmlns:mc="http://schemas.openxmlformats.org/markup-compatibility/2006" xmlns:aink="http://schemas.microsoft.com/office/drawing/2016/ink" xmlns:am3d="http://schemas.microsoft.com/office/drawing/2017/model3d" xmlns:o="urn:schemas-microsoft-com:office:office" xmlns:r="http://schemas.openxmlformats.org/officeDocument/2006/relationships" xmlns:m="http://schemas.openxmlformats.org/officeDocument/2006/math" xmlns:v="urn:schemas-microsoft-com:vml" xmlns:wp14="http://schemas.microsoft.com/office/word/2010/wordprocessingDrawing" xmlns:wp="http://schemas.openxmlformats.org/drawingml/2006/wordprocessingDrawing" xmlns:w10="urn:schemas-microsoft-com:office:word" xmlns:w="http://schemas.openxmlformats.org/wordprocessingml/2006/main" xmlns:w14="http://schemas.microsoft.com/office/word/2010/wordml" xmlns:w15="http://schemas.microsoft.com/office/word/2012/wordml" xmlns:w16cex="http://schemas.microsoft.com/office/word/2018/wordml/cex" xmlns:w16cid="http://schemas.microsoft.com/office/word/2016/wordml/cid" xmlns:w16="http://schemas.microsoft.com/office/word/2018/wordml" xmlns:w16se="http://schemas.microsoft.com/office/word/2015/wordml/symex" xmlns:wpg="http://schemas.microsoft.com/office/word/2010/wordprocessingGroup" xmlns:wpi="http://schemas.microsoft.com/office/word/2010/wordprocessingInk" xmlns:wne="http://schemas.microsoft.com/office/word/2006/wordml" xmlns:wps="http://schemas.microsoft.com/office/word/2010/wordprocessingShape" mc:Ignorable="w14 w15 w16se w16cid w16 w16cex wp14">
   <w:body>
+    <w:p>
+      <w:r>
+        <w:t>Group: Ra</w:t>
+      </w:r>
+      <w:r>
+        <w:t>h</w:t>
+      </w:r>
+      <w:r>
+        <w:t xml:space="preserve">wa </w:t>
+      </w:r>
+      <w:proofErr w:type="spellStart"/>
+      <w:r>
+        <w:t>Woldeyesus</w:t>
+      </w:r>
+      <w:proofErr w:type="spellEnd"/>
+      <w:r>
+        <w:t>, Karen Warburton, Katherine Dudzinsky</w:t>
+      </w:r>
+    </w:p>
     <w:p/>
     <w:p>
       <w:r>
-        <w:t>Question: Will Monarch butterfly populations decrease with Climate Change?</w:t>
+        <w:t>Question</w:t>
+      </w:r>
+      <w:r>
+        <w:t>/Demonstration</w:t>
+      </w:r>
+      <w:r>
+        <w:t>: Will Monarch butterfly populations decrease with Climate Change?</w:t>
+      </w:r>
+    </w:p>
+    <w:p/>
+    <w:p>
+      <w:pPr>
+        <w:pStyle w:val="ListParagraph"/>
+        <w:numPr>
+          <w:ilvl w:val="0"/>
+          <w:numId w:val="8"/>
+        </w:numPr>
+      </w:pPr>
+      <w:r>
+        <w:t>Monarch population data from 97-2020</w:t>
+      </w:r>
+      <w:r>
+        <w:t xml:space="preserve"> </w:t>
+      </w:r>
+    </w:p>
+    <w:p>
+      <w:pPr>
+        <w:pStyle w:val="ListParagraph"/>
+        <w:numPr>
+          <w:ilvl w:val="0"/>
+          <w:numId w:val="8"/>
+        </w:numPr>
+      </w:pPr>
+      <w:r>
+        <w:t>G</w:t>
+      </w:r>
+      <w:r>
+        <w:t>lobal climate change (</w:t>
+      </w:r>
+      <w:proofErr w:type="spellStart"/>
+      <w:r>
+        <w:t>yr</w:t>
+      </w:r>
+      <w:proofErr w:type="spellEnd"/>
+      <w:r>
+        <w:t>) 97-2020</w:t>
+      </w:r>
+    </w:p>
+    <w:p>
+      <w:pPr>
+        <w:pStyle w:val="ListParagraph"/>
+        <w:numPr>
+          <w:ilvl w:val="0"/>
+          <w:numId w:val="8"/>
+        </w:numPr>
+      </w:pPr>
+      <w:r>
+        <w:t xml:space="preserve">Migration cities avg </w:t>
+      </w:r>
+      <w:proofErr w:type="gramStart"/>
+      <w:r>
+        <w:t>temps(</w:t>
+      </w:r>
+      <w:proofErr w:type="gramEnd"/>
+      <w:r>
+        <w:t>Nov-</w:t>
+      </w:r>
+      <w:r>
+        <w:t>April</w:t>
+      </w:r>
+      <w:r>
+        <w:t>)avg 97-2020</w:t>
+      </w:r>
+      <w:r>
+        <w:t xml:space="preserve"> </w:t>
+      </w:r>
+    </w:p>
+    <w:p>
+      <w:pPr>
+        <w:pStyle w:val="ListParagraph"/>
+        <w:numPr>
+          <w:ilvl w:val="2"/>
+          <w:numId w:val="8"/>
+        </w:numPr>
+      </w:pPr>
+      <w:r>
+        <w:t>Sept-dec migration S</w:t>
+      </w:r>
+    </w:p>
+    <w:p>
+      <w:pPr>
+        <w:pStyle w:val="ListParagraph"/>
+        <w:numPr>
+          <w:ilvl w:val="2"/>
+          <w:numId w:val="8"/>
+        </w:numPr>
+      </w:pPr>
+      <w:r>
+        <w:t>March migration N</w:t>
+      </w:r>
+    </w:p>
+    <w:p>
+      <w:pPr>
+        <w:pStyle w:val="ListParagraph"/>
+        <w:numPr>
+          <w:ilvl w:val="2"/>
+          <w:numId w:val="8"/>
+        </w:numPr>
+      </w:pPr>
+      <w:r>
+        <w:t>Nov-Feb first arrival in CA cities</w:t>
+      </w:r>
+    </w:p>
+    <w:p/>
+    <w:p>
+      <w:r>
+        <w:t>Data/Storage:</w:t>
+      </w:r>
+    </w:p>
+    <w:p>
+      <w:pPr>
+        <w:pStyle w:val="ListParagraph"/>
+        <w:numPr>
+          <w:ilvl w:val="0"/>
+          <w:numId w:val="7"/>
+        </w:numPr>
+      </w:pPr>
+      <w:r>
+        <w:t>City Weather Data</w:t>
+      </w:r>
+    </w:p>
+    <w:p>
+      <w:pPr>
+        <w:pStyle w:val="ListParagraph"/>
+        <w:numPr>
+          <w:ilvl w:val="0"/>
+          <w:numId w:val="7"/>
+        </w:numPr>
+      </w:pPr>
+      <w:r>
+        <w:t>Monarch population data</w:t>
+      </w:r>
+    </w:p>
+    <w:p>
+      <w:pPr>
+        <w:pStyle w:val="ListParagraph"/>
+        <w:numPr>
+          <w:ilvl w:val="0"/>
+          <w:numId w:val="7"/>
+        </w:numPr>
+      </w:pPr>
+      <w:r>
+        <w:t>G</w:t>
+      </w:r>
+      <w:r>
+        <w:t xml:space="preserve">lobal temp avg </w:t>
+      </w:r>
+      <w:proofErr w:type="gramStart"/>
+      <w:r>
+        <w:t>data</w:t>
+      </w:r>
+      <w:r>
+        <w:t>(</w:t>
+      </w:r>
+      <w:proofErr w:type="gramEnd"/>
+      <w:r>
+        <w:t xml:space="preserve">migration </w:t>
+      </w:r>
+      <w:proofErr w:type="spellStart"/>
+      <w:r>
+        <w:t>yr</w:t>
+      </w:r>
+      <w:proofErr w:type="spellEnd"/>
+      <w:r>
+        <w:t>)</w:t>
+      </w:r>
+      <w:r>
+        <w:t xml:space="preserve"> </w:t>
+      </w:r>
+    </w:p>
+    <w:p>
+      <w:pPr>
+        <w:pStyle w:val="ListParagraph"/>
+        <w:numPr>
+          <w:ilvl w:val="1"/>
+          <w:numId w:val="7"/>
+        </w:numPr>
+      </w:pPr>
+      <w:hyperlink r:id="rId5" w:history="1">
+        <w:r>
+          <w:rPr>
+            <w:rStyle w:val="Hyperlink"/>
+          </w:rPr>
+          <w:t>https://www.ncdc.noaa.gov/cdo-web/datasets</w:t>
+        </w:r>
+      </w:hyperlink>
+    </w:p>
+    <w:p>
+      <w:pPr>
+        <w:pStyle w:val="ListParagraph"/>
+        <w:numPr>
+          <w:ilvl w:val="0"/>
+          <w:numId w:val="7"/>
+        </w:numPr>
+      </w:pPr>
+      <w:r>
+        <w:t>March avg temp 97-2020 at certain CA cities</w:t>
+      </w:r>
+    </w:p>
+    <w:p>
+      <w:pPr>
+        <w:pStyle w:val="ListParagraph"/>
+        <w:numPr>
+          <w:ilvl w:val="0"/>
+          <w:numId w:val="7"/>
+        </w:numPr>
+      </w:pPr>
+      <w:r>
+        <w:t>Store in SQL</w:t>
+      </w:r>
+    </w:p>
+    <w:p/>
+    <w:p>
+      <w:r>
+        <w:t xml:space="preserve">Machine Learning Models: </w:t>
+      </w:r>
+    </w:p>
+    <w:p>
+      <w:pPr>
+        <w:pStyle w:val="ListParagraph"/>
+        <w:numPr>
+          <w:ilvl w:val="0"/>
+          <w:numId w:val="11"/>
+        </w:numPr>
+      </w:pPr>
+    </w:p>
+    <w:p>
+      <w:pPr>
+        <w:rPr>
+          <w:rFonts w:eastAsia="Times New Roman"/>
+          <w:color w:val="000000" w:themeColor="text1"/>
+          <w:sz w:val="20"/>
+          <w:szCs w:val="20"/>
+        </w:rPr>
+      </w:pPr>
+      <w:r>
+        <w:t>Measuring Models Performance (</w:t>
+      </w:r>
+      <w:r>
+        <w:rPr>
+          <w:rFonts w:eastAsia="Times New Roman"/>
+          <w:color w:val="000000" w:themeColor="text1"/>
+          <w:sz w:val="20"/>
+          <w:szCs w:val="20"/>
+        </w:rPr>
+        <w:t>accuracy, recall, precision, f1, something else?</w:t>
+      </w:r>
+      <w:r>
+        <w:rPr>
+          <w:rFonts w:eastAsia="Times New Roman"/>
+          <w:color w:val="000000" w:themeColor="text1"/>
+          <w:sz w:val="20"/>
+          <w:szCs w:val="20"/>
+        </w:rPr>
+        <w:t>)</w:t>
+      </w:r>
+    </w:p>
+    <w:p>
+      <w:pPr>
+        <w:pStyle w:val="ListParagraph"/>
+        <w:numPr>
+          <w:ilvl w:val="0"/>
+          <w:numId w:val="11"/>
+        </w:numPr>
+      </w:pPr>
+      <w:r>
+        <w:t>Linear regression</w:t>
+      </w:r>
+    </w:p>
+    <w:p>
+      <w:pPr>
+        <w:pStyle w:val="ListParagraph"/>
+        <w:numPr>
+          <w:ilvl w:val="0"/>
+          <w:numId w:val="11"/>
+        </w:numPr>
+      </w:pPr>
+      <w:r>
+        <w:t xml:space="preserve">Predict Weather </w:t>
+      </w:r>
+      <w:r>
+        <w:t>from past weather data</w:t>
+      </w:r>
+    </w:p>
+    <w:p/>
+    <w:p>
+      <w:r>
+        <w:t xml:space="preserve">Deployment: </w:t>
+      </w:r>
+      <w:r>
+        <w:t>ppt</w:t>
+      </w:r>
+    </w:p>
+    <w:p/>
+    <w:p>
+      <w:r>
+        <w:t>Other Notes:</w:t>
+      </w:r>
+      <w:r>
+        <w:t xml:space="preserve"> </w:t>
+      </w:r>
+    </w:p>
+    <w:p/>
+    <w:p>
+      <w:r>
+        <w:t xml:space="preserve">Monarchs </w:t>
+      </w:r>
+      <w:r>
+        <w:t>disappearing</w:t>
+      </w:r>
+      <w:r>
+        <w:t>. Why matters. Climate change responsible. Here</w:t>
+      </w:r>
+      <w:r>
+        <w:t>’</w:t>
+      </w:r>
+      <w:r>
+        <w:t xml:space="preserve">s how: </w:t>
+      </w:r>
+    </w:p>
+    <w:p>
+      <w:r>
+        <w:t xml:space="preserve">Along way correlation: temperature – middle plant they </w:t>
+      </w:r>
+      <w:proofErr w:type="gramStart"/>
+      <w:r>
+        <w:t>lays</w:t>
+      </w:r>
+      <w:proofErr w:type="gramEnd"/>
+      <w:r>
+        <w:t xml:space="preserve"> eggs during their migration </w:t>
+      </w:r>
+    </w:p>
+    <w:p>
+      <w:r>
+        <w:tab/>
+        <w:t xml:space="preserve">Plant can only thrive in specific temps. </w:t>
+      </w:r>
+    </w:p>
+    <w:p>
+      <w:r>
+        <w:tab/>
+        <w:t xml:space="preserve">Climate change </w:t>
+      </w:r>
+      <w:r>
+        <w:t>specifically</w:t>
+      </w:r>
+      <w:r>
+        <w:t xml:space="preserve"> or climate change affecting milkweed growth</w:t>
+      </w:r>
+    </w:p>
+    <w:p>
+      <w:r>
+        <w:tab/>
+        <w:t xml:space="preserve">End: other issues; deforestation, increase in wildfires, </w:t>
       </w:r>
     </w:p>
     <w:p/>
@@ -92,13 +475,11 @@
         </w:numPr>
       </w:pPr>
       <w:r>
-        <w:t xml:space="preserve">Data on </w:t>
-      </w:r>
-      <w:proofErr w:type="spellStart"/>
-      <w:r>
-        <w:t>dif</w:t>
-      </w:r>
-      <w:proofErr w:type="spellEnd"/>
+        <w:t>Data on dif</w:t>
+      </w:r>
+      <w:r>
+        <w:t>ferent</w:t>
+      </w:r>
       <w:r>
         <w:t xml:space="preserve"> ca milkweed and min -max temp for growt</w:t>
       </w:r>
@@ -121,6 +502,7 @@
     <w:p/>
     <w:p>
       <w:r>
+        <w:lastRenderedPageBreak/>
         <w:t>PPT:</w:t>
       </w:r>
     </w:p>
@@ -235,6 +617,232 @@
 <file path=word/numbering.xml><?xml version="1.0" encoding="utf-8"?>
 <w:numbering xmlns:wpc="http://schemas.microsoft.com/office/word/2010/wordprocessingCanvas" xmlns:cx="http://schemas.microsoft.com/office/drawing/2014/chartex" xmlns:cx1="http://schemas.microsoft.com/office/drawing/2015/9/8/chartex" xmlns:cx2="http://schemas.microsoft.com/office/drawing/2015/10/21/chartex" xmlns:cx3="http://schemas.microsoft.com/office/drawing/2016/5/9/chartex" xmlns:cx4="http://schemas.microsoft.com/office/drawing/2016/5/10/chartex" xmlns:cx5="http://schemas.microsoft.com/office/drawing/2016/5/11/chartex" xmlns:cx6="http://schemas.microsoft.com/office/drawing/2016/5/12/chartex" xmlns:cx7="http://schemas.microsoft.com/office/drawing/2016/5/13/chartex" xmlns:cx8="http://schemas.microsoft.com/office/drawing/2016/5/14/chartex" xmlns:mc="http://schemas.openxmlformats.org/markup-compatibility/2006" xmlns:aink="http://schemas.microsoft.com/office/drawing/2016/ink" xmlns:am3d="http://schemas.microsoft.com/office/drawing/2017/model3d" xmlns:o="urn:schemas-microsoft-com:office:office" xmlns:r="http://schemas.openxmlformats.org/officeDocument/2006/relationships" xmlns:m="http://schemas.openxmlformats.org/officeDocument/2006/math" xmlns:v="urn:schemas-microsoft-com:vml" xmlns:wp14="http://schemas.microsoft.com/office/word/2010/wordprocessingDrawing" xmlns:wp="http://schemas.openxmlformats.org/drawingml/2006/wordprocessingDrawing" xmlns:w10="urn:schemas-microsoft-com:office:word" xmlns:w="http://schemas.openxmlformats.org/wordprocessingml/2006/main" xmlns:w14="http://schemas.microsoft.com/office/word/2010/wordml" xmlns:w15="http://schemas.microsoft.com/office/word/2012/wordml" xmlns:w16cex="http://schemas.microsoft.com/office/word/2018/wordml/cex" xmlns:w16cid="http://schemas.microsoft.com/office/word/2016/wordml/cid" xmlns:w16="http://schemas.microsoft.com/office/word/2018/wordml" xmlns:w16se="http://schemas.microsoft.com/office/word/2015/wordml/symex" xmlns:wpg="http://schemas.microsoft.com/office/word/2010/wordprocessingGroup" xmlns:wpi="http://schemas.microsoft.com/office/word/2010/wordprocessingInk" xmlns:wne="http://schemas.microsoft.com/office/word/2006/wordml" xmlns:wps="http://schemas.microsoft.com/office/word/2010/wordprocessingShape" mc:Ignorable="w14 w15 w16se w16cid w16 w16cex wp14">
   <w:abstractNum w:abstractNumId="0" w15:restartNumberingAfterBreak="0">
+    <w:nsid w:val="0AC26E7D"/>
+    <w:multiLevelType w:val="hybridMultilevel"/>
+    <w:tmpl w:val="F58A7602"/>
+    <w:lvl w:ilvl="0" w:tplc="04090001">
+      <w:start w:val="1"/>
+      <w:numFmt w:val="bullet"/>
+      <w:lvlText w:val=""/>
+      <w:lvlJc w:val="left"/>
+      <w:pPr>
+        <w:ind w:left="720" w:hanging="360"/>
+      </w:pPr>
+      <w:rPr>
+        <w:rFonts w:ascii="Symbol" w:hAnsi="Symbol" w:hint="default"/>
+      </w:rPr>
+    </w:lvl>
+    <w:lvl w:ilvl="1" w:tplc="04090003" w:tentative="1">
+      <w:start w:val="1"/>
+      <w:numFmt w:val="bullet"/>
+      <w:lvlText w:val="o"/>
+      <w:lvlJc w:val="left"/>
+      <w:pPr>
+        <w:ind w:left="1440" w:hanging="360"/>
+      </w:pPr>
+      <w:rPr>
+        <w:rFonts w:ascii="Courier New" w:hAnsi="Courier New" w:cs="Courier New" w:hint="default"/>
+      </w:rPr>
+    </w:lvl>
+    <w:lvl w:ilvl="2" w:tplc="04090005" w:tentative="1">
+      <w:start w:val="1"/>
+      <w:numFmt w:val="bullet"/>
+      <w:lvlText w:val=""/>
+      <w:lvlJc w:val="left"/>
+      <w:pPr>
+        <w:ind w:left="2160" w:hanging="360"/>
+      </w:pPr>
+      <w:rPr>
+        <w:rFonts w:ascii="Wingdings" w:hAnsi="Wingdings" w:hint="default"/>
+      </w:rPr>
+    </w:lvl>
+    <w:lvl w:ilvl="3" w:tplc="04090001" w:tentative="1">
+      <w:start w:val="1"/>
+      <w:numFmt w:val="bullet"/>
+      <w:lvlText w:val=""/>
+      <w:lvlJc w:val="left"/>
+      <w:pPr>
+        <w:ind w:left="2880" w:hanging="360"/>
+      </w:pPr>
+      <w:rPr>
+        <w:rFonts w:ascii="Symbol" w:hAnsi="Symbol" w:hint="default"/>
+      </w:rPr>
+    </w:lvl>
+    <w:lvl w:ilvl="4" w:tplc="04090003" w:tentative="1">
+      <w:start w:val="1"/>
+      <w:numFmt w:val="bullet"/>
+      <w:lvlText w:val="o"/>
+      <w:lvlJc w:val="left"/>
+      <w:pPr>
+        <w:ind w:left="3600" w:hanging="360"/>
+      </w:pPr>
+      <w:rPr>
+        <w:rFonts w:ascii="Courier New" w:hAnsi="Courier New" w:cs="Courier New" w:hint="default"/>
+      </w:rPr>
+    </w:lvl>
+    <w:lvl w:ilvl="5" w:tplc="04090005" w:tentative="1">
+      <w:start w:val="1"/>
+      <w:numFmt w:val="bullet"/>
+      <w:lvlText w:val=""/>
+      <w:lvlJc w:val="left"/>
+      <w:pPr>
+        <w:ind w:left="4320" w:hanging="360"/>
+      </w:pPr>
+      <w:rPr>
+        <w:rFonts w:ascii="Wingdings" w:hAnsi="Wingdings" w:hint="default"/>
+      </w:rPr>
+    </w:lvl>
+    <w:lvl w:ilvl="6" w:tplc="04090001" w:tentative="1">
+      <w:start w:val="1"/>
+      <w:numFmt w:val="bullet"/>
+      <w:lvlText w:val=""/>
+      <w:lvlJc w:val="left"/>
+      <w:pPr>
+        <w:ind w:left="5040" w:hanging="360"/>
+      </w:pPr>
+      <w:rPr>
+        <w:rFonts w:ascii="Symbol" w:hAnsi="Symbol" w:hint="default"/>
+      </w:rPr>
+    </w:lvl>
+    <w:lvl w:ilvl="7" w:tplc="04090003" w:tentative="1">
+      <w:start w:val="1"/>
+      <w:numFmt w:val="bullet"/>
+      <w:lvlText w:val="o"/>
+      <w:lvlJc w:val="left"/>
+      <w:pPr>
+        <w:ind w:left="5760" w:hanging="360"/>
+      </w:pPr>
+      <w:rPr>
+        <w:rFonts w:ascii="Courier New" w:hAnsi="Courier New" w:cs="Courier New" w:hint="default"/>
+      </w:rPr>
+    </w:lvl>
+    <w:lvl w:ilvl="8" w:tplc="04090005" w:tentative="1">
+      <w:start w:val="1"/>
+      <w:numFmt w:val="bullet"/>
+      <w:lvlText w:val=""/>
+      <w:lvlJc w:val="left"/>
+      <w:pPr>
+        <w:ind w:left="6480" w:hanging="360"/>
+      </w:pPr>
+      <w:rPr>
+        <w:rFonts w:ascii="Wingdings" w:hAnsi="Wingdings" w:hint="default"/>
+      </w:rPr>
+    </w:lvl>
+  </w:abstractNum>
+  <w:abstractNum w:abstractNumId="1" w15:restartNumberingAfterBreak="0">
+    <w:nsid w:val="112561E5"/>
+    <w:multiLevelType w:val="hybridMultilevel"/>
+    <w:tmpl w:val="BE80A8FC"/>
+    <w:lvl w:ilvl="0" w:tplc="04090001">
+      <w:start w:val="1"/>
+      <w:numFmt w:val="bullet"/>
+      <w:lvlText w:val=""/>
+      <w:lvlJc w:val="left"/>
+      <w:pPr>
+        <w:ind w:left="1440" w:hanging="360"/>
+      </w:pPr>
+      <w:rPr>
+        <w:rFonts w:ascii="Symbol" w:hAnsi="Symbol" w:hint="default"/>
+      </w:rPr>
+    </w:lvl>
+    <w:lvl w:ilvl="1" w:tplc="04090003" w:tentative="1">
+      <w:start w:val="1"/>
+      <w:numFmt w:val="bullet"/>
+      <w:lvlText w:val="o"/>
+      <w:lvlJc w:val="left"/>
+      <w:pPr>
+        <w:ind w:left="2160" w:hanging="360"/>
+      </w:pPr>
+      <w:rPr>
+        <w:rFonts w:ascii="Courier New" w:hAnsi="Courier New" w:cs="Courier New" w:hint="default"/>
+      </w:rPr>
+    </w:lvl>
+    <w:lvl w:ilvl="2" w:tplc="04090005" w:tentative="1">
+      <w:start w:val="1"/>
+      <w:numFmt w:val="bullet"/>
+      <w:lvlText w:val=""/>
+      <w:lvlJc w:val="left"/>
+      <w:pPr>
+        <w:ind w:left="2880" w:hanging="360"/>
+      </w:pPr>
+      <w:rPr>
+        <w:rFonts w:ascii="Wingdings" w:hAnsi="Wingdings" w:hint="default"/>
+      </w:rPr>
+    </w:lvl>
+    <w:lvl w:ilvl="3" w:tplc="04090001" w:tentative="1">
+      <w:start w:val="1"/>
+      <w:numFmt w:val="bullet"/>
+      <w:lvlText w:val=""/>
+      <w:lvlJc w:val="left"/>
+      <w:pPr>
+        <w:ind w:left="3600" w:hanging="360"/>
+      </w:pPr>
+      <w:rPr>
+        <w:rFonts w:ascii="Symbol" w:hAnsi="Symbol" w:hint="default"/>
+      </w:rPr>
+    </w:lvl>
+    <w:lvl w:ilvl="4" w:tplc="04090003" w:tentative="1">
+      <w:start w:val="1"/>
+      <w:numFmt w:val="bullet"/>
+      <w:lvlText w:val="o"/>
+      <w:lvlJc w:val="left"/>
+      <w:pPr>
+        <w:ind w:left="4320" w:hanging="360"/>
+      </w:pPr>
+      <w:rPr>
+        <w:rFonts w:ascii="Courier New" w:hAnsi="Courier New" w:cs="Courier New" w:hint="default"/>
+      </w:rPr>
+    </w:lvl>
+    <w:lvl w:ilvl="5" w:tplc="04090005" w:tentative="1">
+      <w:start w:val="1"/>
+      <w:numFmt w:val="bullet"/>
+      <w:lvlText w:val=""/>
+      <w:lvlJc w:val="left"/>
+      <w:pPr>
+        <w:ind w:left="5040" w:hanging="360"/>
+      </w:pPr>
+      <w:rPr>
+        <w:rFonts w:ascii="Wingdings" w:hAnsi="Wingdings" w:hint="default"/>
+      </w:rPr>
+    </w:lvl>
+    <w:lvl w:ilvl="6" w:tplc="04090001" w:tentative="1">
+      <w:start w:val="1"/>
+      <w:numFmt w:val="bullet"/>
+      <w:lvlText w:val=""/>
+      <w:lvlJc w:val="left"/>
+      <w:pPr>
+        <w:ind w:left="5760" w:hanging="360"/>
+      </w:pPr>
+      <w:rPr>
+        <w:rFonts w:ascii="Symbol" w:hAnsi="Symbol" w:hint="default"/>
+      </w:rPr>
+    </w:lvl>
+    <w:lvl w:ilvl="7" w:tplc="04090003" w:tentative="1">
+      <w:start w:val="1"/>
+      <w:numFmt w:val="bullet"/>
+      <w:lvlText w:val="o"/>
+      <w:lvlJc w:val="left"/>
+      <w:pPr>
+        <w:ind w:left="6480" w:hanging="360"/>
+      </w:pPr>
+      <w:rPr>
+        <w:rFonts w:ascii="Courier New" w:hAnsi="Courier New" w:cs="Courier New" w:hint="default"/>
+      </w:rPr>
+    </w:lvl>
+    <w:lvl w:ilvl="8" w:tplc="04090005" w:tentative="1">
+      <w:start w:val="1"/>
+      <w:numFmt w:val="bullet"/>
+      <w:lvlText w:val=""/>
+      <w:lvlJc w:val="left"/>
+      <w:pPr>
+        <w:ind w:left="7200" w:hanging="360"/>
+      </w:pPr>
+      <w:rPr>
+        <w:rFonts w:ascii="Wingdings" w:hAnsi="Wingdings" w:hint="default"/>
+      </w:rPr>
+    </w:lvl>
+  </w:abstractNum>
+  <w:abstractNum w:abstractNumId="2" w15:restartNumberingAfterBreak="0">
     <w:nsid w:val="149251E5"/>
     <w:multiLevelType w:val="hybridMultilevel"/>
     <w:tmpl w:val="047A1D22"/>
@@ -346,7 +954,495 @@
       </w:rPr>
     </w:lvl>
   </w:abstractNum>
-  <w:abstractNum w:abstractNumId="1" w15:restartNumberingAfterBreak="0">
+  <w:abstractNum w:abstractNumId="3" w15:restartNumberingAfterBreak="0">
+    <w:nsid w:val="23885137"/>
+    <w:multiLevelType w:val="hybridMultilevel"/>
+    <w:tmpl w:val="CF3A77BC"/>
+    <w:lvl w:ilvl="0" w:tplc="04090001">
+      <w:start w:val="1"/>
+      <w:numFmt w:val="bullet"/>
+      <w:lvlText w:val=""/>
+      <w:lvlJc w:val="left"/>
+      <w:pPr>
+        <w:ind w:left="720" w:hanging="360"/>
+      </w:pPr>
+      <w:rPr>
+        <w:rFonts w:ascii="Symbol" w:hAnsi="Symbol" w:hint="default"/>
+      </w:rPr>
+    </w:lvl>
+    <w:lvl w:ilvl="1" w:tplc="04090003" w:tentative="1">
+      <w:start w:val="1"/>
+      <w:numFmt w:val="bullet"/>
+      <w:lvlText w:val="o"/>
+      <w:lvlJc w:val="left"/>
+      <w:pPr>
+        <w:ind w:left="1440" w:hanging="360"/>
+      </w:pPr>
+      <w:rPr>
+        <w:rFonts w:ascii="Courier New" w:hAnsi="Courier New" w:cs="Courier New" w:hint="default"/>
+      </w:rPr>
+    </w:lvl>
+    <w:lvl w:ilvl="2" w:tplc="04090005" w:tentative="1">
+      <w:start w:val="1"/>
+      <w:numFmt w:val="bullet"/>
+      <w:lvlText w:val=""/>
+      <w:lvlJc w:val="left"/>
+      <w:pPr>
+        <w:ind w:left="2160" w:hanging="360"/>
+      </w:pPr>
+      <w:rPr>
+        <w:rFonts w:ascii="Wingdings" w:hAnsi="Wingdings" w:hint="default"/>
+      </w:rPr>
+    </w:lvl>
+    <w:lvl w:ilvl="3" w:tplc="04090001" w:tentative="1">
+      <w:start w:val="1"/>
+      <w:numFmt w:val="bullet"/>
+      <w:lvlText w:val=""/>
+      <w:lvlJc w:val="left"/>
+      <w:pPr>
+        <w:ind w:left="2880" w:hanging="360"/>
+      </w:pPr>
+      <w:rPr>
+        <w:rFonts w:ascii="Symbol" w:hAnsi="Symbol" w:hint="default"/>
+      </w:rPr>
+    </w:lvl>
+    <w:lvl w:ilvl="4" w:tplc="04090003" w:tentative="1">
+      <w:start w:val="1"/>
+      <w:numFmt w:val="bullet"/>
+      <w:lvlText w:val="o"/>
+      <w:lvlJc w:val="left"/>
+      <w:pPr>
+        <w:ind w:left="3600" w:hanging="360"/>
+      </w:pPr>
+      <w:rPr>
+        <w:rFonts w:ascii="Courier New" w:hAnsi="Courier New" w:cs="Courier New" w:hint="default"/>
+      </w:rPr>
+    </w:lvl>
+    <w:lvl w:ilvl="5" w:tplc="04090005" w:tentative="1">
+      <w:start w:val="1"/>
+      <w:numFmt w:val="bullet"/>
+      <w:lvlText w:val=""/>
+      <w:lvlJc w:val="left"/>
+      <w:pPr>
+        <w:ind w:left="4320" w:hanging="360"/>
+      </w:pPr>
+      <w:rPr>
+        <w:rFonts w:ascii="Wingdings" w:hAnsi="Wingdings" w:hint="default"/>
+      </w:rPr>
+    </w:lvl>
+    <w:lvl w:ilvl="6" w:tplc="04090001" w:tentative="1">
+      <w:start w:val="1"/>
+      <w:numFmt w:val="bullet"/>
+      <w:lvlText w:val=""/>
+      <w:lvlJc w:val="left"/>
+      <w:pPr>
+        <w:ind w:left="5040" w:hanging="360"/>
+      </w:pPr>
+      <w:rPr>
+        <w:rFonts w:ascii="Symbol" w:hAnsi="Symbol" w:hint="default"/>
+      </w:rPr>
+    </w:lvl>
+    <w:lvl w:ilvl="7" w:tplc="04090003" w:tentative="1">
+      <w:start w:val="1"/>
+      <w:numFmt w:val="bullet"/>
+      <w:lvlText w:val="o"/>
+      <w:lvlJc w:val="left"/>
+      <w:pPr>
+        <w:ind w:left="5760" w:hanging="360"/>
+      </w:pPr>
+      <w:rPr>
+        <w:rFonts w:ascii="Courier New" w:hAnsi="Courier New" w:cs="Courier New" w:hint="default"/>
+      </w:rPr>
+    </w:lvl>
+    <w:lvl w:ilvl="8" w:tplc="04090005" w:tentative="1">
+      <w:start w:val="1"/>
+      <w:numFmt w:val="bullet"/>
+      <w:lvlText w:val=""/>
+      <w:lvlJc w:val="left"/>
+      <w:pPr>
+        <w:ind w:left="6480" w:hanging="360"/>
+      </w:pPr>
+      <w:rPr>
+        <w:rFonts w:ascii="Wingdings" w:hAnsi="Wingdings" w:hint="default"/>
+      </w:rPr>
+    </w:lvl>
+  </w:abstractNum>
+  <w:abstractNum w:abstractNumId="4" w15:restartNumberingAfterBreak="0">
+    <w:nsid w:val="3B3B0532"/>
+    <w:multiLevelType w:val="hybridMultilevel"/>
+    <w:tmpl w:val="1818B9F2"/>
+    <w:lvl w:ilvl="0" w:tplc="04090001">
+      <w:start w:val="1"/>
+      <w:numFmt w:val="bullet"/>
+      <w:lvlText w:val=""/>
+      <w:lvlJc w:val="left"/>
+      <w:pPr>
+        <w:ind w:left="779" w:hanging="360"/>
+      </w:pPr>
+      <w:rPr>
+        <w:rFonts w:ascii="Symbol" w:hAnsi="Symbol" w:hint="default"/>
+      </w:rPr>
+    </w:lvl>
+    <w:lvl w:ilvl="1" w:tplc="04090003">
+      <w:start w:val="1"/>
+      <w:numFmt w:val="bullet"/>
+      <w:lvlText w:val="o"/>
+      <w:lvlJc w:val="left"/>
+      <w:pPr>
+        <w:ind w:left="1499" w:hanging="360"/>
+      </w:pPr>
+      <w:rPr>
+        <w:rFonts w:ascii="Courier New" w:hAnsi="Courier New" w:cs="Courier New" w:hint="default"/>
+      </w:rPr>
+    </w:lvl>
+    <w:lvl w:ilvl="2" w:tplc="04090005" w:tentative="1">
+      <w:start w:val="1"/>
+      <w:numFmt w:val="bullet"/>
+      <w:lvlText w:val=""/>
+      <w:lvlJc w:val="left"/>
+      <w:pPr>
+        <w:ind w:left="2219" w:hanging="360"/>
+      </w:pPr>
+      <w:rPr>
+        <w:rFonts w:ascii="Wingdings" w:hAnsi="Wingdings" w:hint="default"/>
+      </w:rPr>
+    </w:lvl>
+    <w:lvl w:ilvl="3" w:tplc="04090001" w:tentative="1">
+      <w:start w:val="1"/>
+      <w:numFmt w:val="bullet"/>
+      <w:lvlText w:val=""/>
+      <w:lvlJc w:val="left"/>
+      <w:pPr>
+        <w:ind w:left="2939" w:hanging="360"/>
+      </w:pPr>
+      <w:rPr>
+        <w:rFonts w:ascii="Symbol" w:hAnsi="Symbol" w:hint="default"/>
+      </w:rPr>
+    </w:lvl>
+    <w:lvl w:ilvl="4" w:tplc="04090003" w:tentative="1">
+      <w:start w:val="1"/>
+      <w:numFmt w:val="bullet"/>
+      <w:lvlText w:val="o"/>
+      <w:lvlJc w:val="left"/>
+      <w:pPr>
+        <w:ind w:left="3659" w:hanging="360"/>
+      </w:pPr>
+      <w:rPr>
+        <w:rFonts w:ascii="Courier New" w:hAnsi="Courier New" w:cs="Courier New" w:hint="default"/>
+      </w:rPr>
+    </w:lvl>
+    <w:lvl w:ilvl="5" w:tplc="04090005" w:tentative="1">
+      <w:start w:val="1"/>
+      <w:numFmt w:val="bullet"/>
+      <w:lvlText w:val=""/>
+      <w:lvlJc w:val="left"/>
+      <w:pPr>
+        <w:ind w:left="4379" w:hanging="360"/>
+      </w:pPr>
+      <w:rPr>
+        <w:rFonts w:ascii="Wingdings" w:hAnsi="Wingdings" w:hint="default"/>
+      </w:rPr>
+    </w:lvl>
+    <w:lvl w:ilvl="6" w:tplc="04090001" w:tentative="1">
+      <w:start w:val="1"/>
+      <w:numFmt w:val="bullet"/>
+      <w:lvlText w:val=""/>
+      <w:lvlJc w:val="left"/>
+      <w:pPr>
+        <w:ind w:left="5099" w:hanging="360"/>
+      </w:pPr>
+      <w:rPr>
+        <w:rFonts w:ascii="Symbol" w:hAnsi="Symbol" w:hint="default"/>
+      </w:rPr>
+    </w:lvl>
+    <w:lvl w:ilvl="7" w:tplc="04090003" w:tentative="1">
+      <w:start w:val="1"/>
+      <w:numFmt w:val="bullet"/>
+      <w:lvlText w:val="o"/>
+      <w:lvlJc w:val="left"/>
+      <w:pPr>
+        <w:ind w:left="5819" w:hanging="360"/>
+      </w:pPr>
+      <w:rPr>
+        <w:rFonts w:ascii="Courier New" w:hAnsi="Courier New" w:cs="Courier New" w:hint="default"/>
+      </w:rPr>
+    </w:lvl>
+    <w:lvl w:ilvl="8" w:tplc="04090005" w:tentative="1">
+      <w:start w:val="1"/>
+      <w:numFmt w:val="bullet"/>
+      <w:lvlText w:val=""/>
+      <w:lvlJc w:val="left"/>
+      <w:pPr>
+        <w:ind w:left="6539" w:hanging="360"/>
+      </w:pPr>
+      <w:rPr>
+        <w:rFonts w:ascii="Wingdings" w:hAnsi="Wingdings" w:hint="default"/>
+      </w:rPr>
+    </w:lvl>
+  </w:abstractNum>
+  <w:abstractNum w:abstractNumId="5" w15:restartNumberingAfterBreak="0">
+    <w:nsid w:val="3FF01772"/>
+    <w:multiLevelType w:val="hybridMultilevel"/>
+    <w:tmpl w:val="5C5E0F4E"/>
+    <w:lvl w:ilvl="0" w:tplc="04090001">
+      <w:start w:val="1"/>
+      <w:numFmt w:val="bullet"/>
+      <w:lvlText w:val=""/>
+      <w:lvlJc w:val="left"/>
+      <w:pPr>
+        <w:ind w:left="720" w:hanging="360"/>
+      </w:pPr>
+      <w:rPr>
+        <w:rFonts w:ascii="Symbol" w:hAnsi="Symbol" w:hint="default"/>
+      </w:rPr>
+    </w:lvl>
+    <w:lvl w:ilvl="1" w:tplc="04090003">
+      <w:start w:val="1"/>
+      <w:numFmt w:val="bullet"/>
+      <w:lvlText w:val="o"/>
+      <w:lvlJc w:val="left"/>
+      <w:pPr>
+        <w:ind w:left="1440" w:hanging="360"/>
+      </w:pPr>
+      <w:rPr>
+        <w:rFonts w:ascii="Courier New" w:hAnsi="Courier New" w:cs="Courier New" w:hint="default"/>
+      </w:rPr>
+    </w:lvl>
+    <w:lvl w:ilvl="2" w:tplc="04090005">
+      <w:start w:val="1"/>
+      <w:numFmt w:val="bullet"/>
+      <w:lvlText w:val=""/>
+      <w:lvlJc w:val="left"/>
+      <w:pPr>
+        <w:ind w:left="2160" w:hanging="360"/>
+      </w:pPr>
+      <w:rPr>
+        <w:rFonts w:ascii="Wingdings" w:hAnsi="Wingdings" w:hint="default"/>
+      </w:rPr>
+    </w:lvl>
+    <w:lvl w:ilvl="3" w:tplc="04090001" w:tentative="1">
+      <w:start w:val="1"/>
+      <w:numFmt w:val="bullet"/>
+      <w:lvlText w:val=""/>
+      <w:lvlJc w:val="left"/>
+      <w:pPr>
+        <w:ind w:left="2880" w:hanging="360"/>
+      </w:pPr>
+      <w:rPr>
+        <w:rFonts w:ascii="Symbol" w:hAnsi="Symbol" w:hint="default"/>
+      </w:rPr>
+    </w:lvl>
+    <w:lvl w:ilvl="4" w:tplc="04090003" w:tentative="1">
+      <w:start w:val="1"/>
+      <w:numFmt w:val="bullet"/>
+      <w:lvlText w:val="o"/>
+      <w:lvlJc w:val="left"/>
+      <w:pPr>
+        <w:ind w:left="3600" w:hanging="360"/>
+      </w:pPr>
+      <w:rPr>
+        <w:rFonts w:ascii="Courier New" w:hAnsi="Courier New" w:cs="Courier New" w:hint="default"/>
+      </w:rPr>
+    </w:lvl>
+    <w:lvl w:ilvl="5" w:tplc="04090005" w:tentative="1">
+      <w:start w:val="1"/>
+      <w:numFmt w:val="bullet"/>
+      <w:lvlText w:val=""/>
+      <w:lvlJc w:val="left"/>
+      <w:pPr>
+        <w:ind w:left="4320" w:hanging="360"/>
+      </w:pPr>
+      <w:rPr>
+        <w:rFonts w:ascii="Wingdings" w:hAnsi="Wingdings" w:hint="default"/>
+      </w:rPr>
+    </w:lvl>
+    <w:lvl w:ilvl="6" w:tplc="04090001" w:tentative="1">
+      <w:start w:val="1"/>
+      <w:numFmt w:val="bullet"/>
+      <w:lvlText w:val=""/>
+      <w:lvlJc w:val="left"/>
+      <w:pPr>
+        <w:ind w:left="5040" w:hanging="360"/>
+      </w:pPr>
+      <w:rPr>
+        <w:rFonts w:ascii="Symbol" w:hAnsi="Symbol" w:hint="default"/>
+      </w:rPr>
+    </w:lvl>
+    <w:lvl w:ilvl="7" w:tplc="04090003" w:tentative="1">
+      <w:start w:val="1"/>
+      <w:numFmt w:val="bullet"/>
+      <w:lvlText w:val="o"/>
+      <w:lvlJc w:val="left"/>
+      <w:pPr>
+        <w:ind w:left="5760" w:hanging="360"/>
+      </w:pPr>
+      <w:rPr>
+        <w:rFonts w:ascii="Courier New" w:hAnsi="Courier New" w:cs="Courier New" w:hint="default"/>
+      </w:rPr>
+    </w:lvl>
+    <w:lvl w:ilvl="8" w:tplc="04090005" w:tentative="1">
+      <w:start w:val="1"/>
+      <w:numFmt w:val="bullet"/>
+      <w:lvlText w:val=""/>
+      <w:lvlJc w:val="left"/>
+      <w:pPr>
+        <w:ind w:left="6480" w:hanging="360"/>
+      </w:pPr>
+      <w:rPr>
+        <w:rFonts w:ascii="Wingdings" w:hAnsi="Wingdings" w:hint="default"/>
+      </w:rPr>
+    </w:lvl>
+  </w:abstractNum>
+  <w:abstractNum w:abstractNumId="6" w15:restartNumberingAfterBreak="0">
+    <w:nsid w:val="46AD142B"/>
+    <w:multiLevelType w:val="multilevel"/>
+    <w:tmpl w:val="C5A498B6"/>
+    <w:lvl w:ilvl="0">
+      <w:start w:val="1"/>
+      <w:numFmt w:val="bullet"/>
+      <w:lvlText w:val=""/>
+      <w:lvlJc w:val="left"/>
+      <w:pPr>
+        <w:tabs>
+          <w:tab w:val="num" w:pos="720"/>
+        </w:tabs>
+        <w:ind w:left="720" w:hanging="360"/>
+      </w:pPr>
+      <w:rPr>
+        <w:rFonts w:ascii="Symbol" w:hAnsi="Symbol" w:hint="default"/>
+        <w:sz w:val="20"/>
+      </w:rPr>
+    </w:lvl>
+    <w:lvl w:ilvl="1" w:tentative="1">
+      <w:start w:val="1"/>
+      <w:numFmt w:val="bullet"/>
+      <w:lvlText w:val="o"/>
+      <w:lvlJc w:val="left"/>
+      <w:pPr>
+        <w:tabs>
+          <w:tab w:val="num" w:pos="1440"/>
+        </w:tabs>
+        <w:ind w:left="1440" w:hanging="360"/>
+      </w:pPr>
+      <w:rPr>
+        <w:rFonts w:ascii="Courier New" w:hAnsi="Courier New" w:hint="default"/>
+        <w:sz w:val="20"/>
+      </w:rPr>
+    </w:lvl>
+    <w:lvl w:ilvl="2" w:tentative="1">
+      <w:start w:val="1"/>
+      <w:numFmt w:val="bullet"/>
+      <w:lvlText w:val=""/>
+      <w:lvlJc w:val="left"/>
+      <w:pPr>
+        <w:tabs>
+          <w:tab w:val="num" w:pos="2160"/>
+        </w:tabs>
+        <w:ind w:left="2160" w:hanging="360"/>
+      </w:pPr>
+      <w:rPr>
+        <w:rFonts w:ascii="Wingdings" w:hAnsi="Wingdings" w:hint="default"/>
+        <w:sz w:val="20"/>
+      </w:rPr>
+    </w:lvl>
+    <w:lvl w:ilvl="3" w:tentative="1">
+      <w:start w:val="1"/>
+      <w:numFmt w:val="bullet"/>
+      <w:lvlText w:val=""/>
+      <w:lvlJc w:val="left"/>
+      <w:pPr>
+        <w:tabs>
+          <w:tab w:val="num" w:pos="2880"/>
+        </w:tabs>
+        <w:ind w:left="2880" w:hanging="360"/>
+      </w:pPr>
+      <w:rPr>
+        <w:rFonts w:ascii="Wingdings" w:hAnsi="Wingdings" w:hint="default"/>
+        <w:sz w:val="20"/>
+      </w:rPr>
+    </w:lvl>
+    <w:lvl w:ilvl="4" w:tentative="1">
+      <w:start w:val="1"/>
+      <w:numFmt w:val="bullet"/>
+      <w:lvlText w:val=""/>
+      <w:lvlJc w:val="left"/>
+      <w:pPr>
+        <w:tabs>
+          <w:tab w:val="num" w:pos="3600"/>
+        </w:tabs>
+        <w:ind w:left="3600" w:hanging="360"/>
+      </w:pPr>
+      <w:rPr>
+        <w:rFonts w:ascii="Wingdings" w:hAnsi="Wingdings" w:hint="default"/>
+        <w:sz w:val="20"/>
+      </w:rPr>
+    </w:lvl>
+    <w:lvl w:ilvl="5" w:tentative="1">
+      <w:start w:val="1"/>
+      <w:numFmt w:val="bullet"/>
+      <w:lvlText w:val=""/>
+      <w:lvlJc w:val="left"/>
+      <w:pPr>
+        <w:tabs>
+          <w:tab w:val="num" w:pos="4320"/>
+        </w:tabs>
+        <w:ind w:left="4320" w:hanging="360"/>
+      </w:pPr>
+      <w:rPr>
+        <w:rFonts w:ascii="Wingdings" w:hAnsi="Wingdings" w:hint="default"/>
+        <w:sz w:val="20"/>
+      </w:rPr>
+    </w:lvl>
+    <w:lvl w:ilvl="6" w:tentative="1">
+      <w:start w:val="1"/>
+      <w:numFmt w:val="bullet"/>
+      <w:lvlText w:val=""/>
+      <w:lvlJc w:val="left"/>
+      <w:pPr>
+        <w:tabs>
+          <w:tab w:val="num" w:pos="5040"/>
+        </w:tabs>
+        <w:ind w:left="5040" w:hanging="360"/>
+      </w:pPr>
+      <w:rPr>
+        <w:rFonts w:ascii="Wingdings" w:hAnsi="Wingdings" w:hint="default"/>
+        <w:sz w:val="20"/>
+      </w:rPr>
+    </w:lvl>
+    <w:lvl w:ilvl="7" w:tentative="1">
+      <w:start w:val="1"/>
+      <w:numFmt w:val="bullet"/>
+      <w:lvlText w:val=""/>
+      <w:lvlJc w:val="left"/>
+      <w:pPr>
+        <w:tabs>
+          <w:tab w:val="num" w:pos="5760"/>
+        </w:tabs>
+        <w:ind w:left="5760" w:hanging="360"/>
+      </w:pPr>
+      <w:rPr>
+        <w:rFonts w:ascii="Wingdings" w:hAnsi="Wingdings" w:hint="default"/>
+        <w:sz w:val="20"/>
+      </w:rPr>
+    </w:lvl>
+    <w:lvl w:ilvl="8" w:tentative="1">
+      <w:start w:val="1"/>
+      <w:numFmt w:val="bullet"/>
+      <w:lvlText w:val=""/>
+      <w:lvlJc w:val="left"/>
+      <w:pPr>
+        <w:tabs>
+          <w:tab w:val="num" w:pos="6480"/>
+        </w:tabs>
+        <w:ind w:left="6480" w:hanging="360"/>
+      </w:pPr>
+      <w:rPr>
+        <w:rFonts w:ascii="Wingdings" w:hAnsi="Wingdings" w:hint="default"/>
+        <w:sz w:val="20"/>
+      </w:rPr>
+    </w:lvl>
+  </w:abstractNum>
+  <w:abstractNum w:abstractNumId="7" w15:restartNumberingAfterBreak="0">
     <w:nsid w:val="651B0C6C"/>
     <w:multiLevelType w:val="hybridMultilevel"/>
     <w:tmpl w:val="5AE0D376"/>
@@ -458,7 +1554,120 @@
       </w:rPr>
     </w:lvl>
   </w:abstractNum>
-  <w:abstractNum w:abstractNumId="2" w15:restartNumberingAfterBreak="0">
+  <w:abstractNum w:abstractNumId="8" w15:restartNumberingAfterBreak="0">
+    <w:nsid w:val="6FBD7067"/>
+    <w:multiLevelType w:val="hybridMultilevel"/>
+    <w:tmpl w:val="2B408B70"/>
+    <w:lvl w:ilvl="0" w:tplc="04090001">
+      <w:start w:val="1"/>
+      <w:numFmt w:val="bullet"/>
+      <w:lvlText w:val=""/>
+      <w:lvlJc w:val="left"/>
+      <w:pPr>
+        <w:ind w:left="720" w:hanging="360"/>
+      </w:pPr>
+      <w:rPr>
+        <w:rFonts w:ascii="Symbol" w:hAnsi="Symbol" w:hint="default"/>
+      </w:rPr>
+    </w:lvl>
+    <w:lvl w:ilvl="1" w:tplc="04090003" w:tentative="1">
+      <w:start w:val="1"/>
+      <w:numFmt w:val="bullet"/>
+      <w:lvlText w:val="o"/>
+      <w:lvlJc w:val="left"/>
+      <w:pPr>
+        <w:ind w:left="1440" w:hanging="360"/>
+      </w:pPr>
+      <w:rPr>
+        <w:rFonts w:ascii="Courier New" w:hAnsi="Courier New" w:cs="Courier New" w:hint="default"/>
+      </w:rPr>
+    </w:lvl>
+    <w:lvl w:ilvl="2" w:tplc="04090005" w:tentative="1">
+      <w:start w:val="1"/>
+      <w:numFmt w:val="bullet"/>
+      <w:lvlText w:val=""/>
+      <w:lvlJc w:val="left"/>
+      <w:pPr>
+        <w:ind w:left="2160" w:hanging="360"/>
+      </w:pPr>
+      <w:rPr>
+        <w:rFonts w:ascii="Wingdings" w:hAnsi="Wingdings" w:hint="default"/>
+      </w:rPr>
+    </w:lvl>
+    <w:lvl w:ilvl="3" w:tplc="04090001">
+      <w:start w:val="1"/>
+      <w:numFmt w:val="bullet"/>
+      <w:lvlText w:val=""/>
+      <w:lvlJc w:val="left"/>
+      <w:pPr>
+        <w:ind w:left="2880" w:hanging="360"/>
+      </w:pPr>
+      <w:rPr>
+        <w:rFonts w:ascii="Symbol" w:hAnsi="Symbol" w:hint="default"/>
+      </w:rPr>
+    </w:lvl>
+    <w:lvl w:ilvl="4" w:tplc="04090003" w:tentative="1">
+      <w:start w:val="1"/>
+      <w:numFmt w:val="bullet"/>
+      <w:lvlText w:val="o"/>
+      <w:lvlJc w:val="left"/>
+      <w:pPr>
+        <w:ind w:left="3600" w:hanging="360"/>
+      </w:pPr>
+      <w:rPr>
+        <w:rFonts w:ascii="Courier New" w:hAnsi="Courier New" w:cs="Courier New" w:hint="default"/>
+      </w:rPr>
+    </w:lvl>
+    <w:lvl w:ilvl="5" w:tplc="04090005" w:tentative="1">
+      <w:start w:val="1"/>
+      <w:numFmt w:val="bullet"/>
+      <w:lvlText w:val=""/>
+      <w:lvlJc w:val="left"/>
+      <w:pPr>
+        <w:ind w:left="4320" w:hanging="360"/>
+      </w:pPr>
+      <w:rPr>
+        <w:rFonts w:ascii="Wingdings" w:hAnsi="Wingdings" w:hint="default"/>
+      </w:rPr>
+    </w:lvl>
+    <w:lvl w:ilvl="6" w:tplc="04090001" w:tentative="1">
+      <w:start w:val="1"/>
+      <w:numFmt w:val="bullet"/>
+      <w:lvlText w:val=""/>
+      <w:lvlJc w:val="left"/>
+      <w:pPr>
+        <w:ind w:left="5040" w:hanging="360"/>
+      </w:pPr>
+      <w:rPr>
+        <w:rFonts w:ascii="Symbol" w:hAnsi="Symbol" w:hint="default"/>
+      </w:rPr>
+    </w:lvl>
+    <w:lvl w:ilvl="7" w:tplc="04090003" w:tentative="1">
+      <w:start w:val="1"/>
+      <w:numFmt w:val="bullet"/>
+      <w:lvlText w:val="o"/>
+      <w:lvlJc w:val="left"/>
+      <w:pPr>
+        <w:ind w:left="5760" w:hanging="360"/>
+      </w:pPr>
+      <w:rPr>
+        <w:rFonts w:ascii="Courier New" w:hAnsi="Courier New" w:cs="Courier New" w:hint="default"/>
+      </w:rPr>
+    </w:lvl>
+    <w:lvl w:ilvl="8" w:tplc="04090005" w:tentative="1">
+      <w:start w:val="1"/>
+      <w:numFmt w:val="bullet"/>
+      <w:lvlText w:val=""/>
+      <w:lvlJc w:val="left"/>
+      <w:pPr>
+        <w:ind w:left="6480" w:hanging="360"/>
+      </w:pPr>
+      <w:rPr>
+        <w:rFonts w:ascii="Wingdings" w:hAnsi="Wingdings" w:hint="default"/>
+      </w:rPr>
+    </w:lvl>
+  </w:abstractNum>
+  <w:abstractNum w:abstractNumId="9" w15:restartNumberingAfterBreak="0">
     <w:nsid w:val="73112351"/>
     <w:multiLevelType w:val="hybridMultilevel"/>
     <w:tmpl w:val="37784A94"/>
@@ -571,7 +1780,7 @@
       </w:rPr>
     </w:lvl>
   </w:abstractNum>
-  <w:abstractNum w:abstractNumId="3" w15:restartNumberingAfterBreak="0">
+  <w:abstractNum w:abstractNumId="10" w15:restartNumberingAfterBreak="0">
     <w:nsid w:val="74C31DE9"/>
     <w:multiLevelType w:val="hybridMultilevel"/>
     <w:tmpl w:val="ED9067E2"/>
@@ -684,15 +1893,36 @@
     </w:lvl>
   </w:abstractNum>
   <w:num w:numId="1">
+    <w:abstractNumId w:val="9"/>
+  </w:num>
+  <w:num w:numId="2">
+    <w:abstractNumId w:val="10"/>
+  </w:num>
+  <w:num w:numId="3">
+    <w:abstractNumId w:val="7"/>
+  </w:num>
+  <w:num w:numId="4">
     <w:abstractNumId w:val="2"/>
   </w:num>
-  <w:num w:numId="2">
+  <w:num w:numId="5">
+    <w:abstractNumId w:val="6"/>
+  </w:num>
+  <w:num w:numId="6">
+    <w:abstractNumId w:val="8"/>
+  </w:num>
+  <w:num w:numId="7">
+    <w:abstractNumId w:val="4"/>
+  </w:num>
+  <w:num w:numId="8">
+    <w:abstractNumId w:val="5"/>
+  </w:num>
+  <w:num w:numId="9">
+    <w:abstractNumId w:val="1"/>
+  </w:num>
+  <w:num w:numId="10">
     <w:abstractNumId w:val="3"/>
   </w:num>
-  <w:num w:numId="3">
-    <w:abstractNumId w:val="1"/>
-  </w:num>
-  <w:num w:numId="4">
+  <w:num w:numId="11">
     <w:abstractNumId w:val="0"/>
   </w:num>
 </w:numbering>
@@ -1131,6 +2361,29 @@
       <w:contextualSpacing/>
     </w:pPr>
   </w:style>
+  <w:style w:type="character" w:styleId="Hyperlink">
+    <w:name w:val="Hyperlink"/>
+    <w:basedOn w:val="DefaultParagraphFont"/>
+    <w:uiPriority w:val="99"/>
+    <w:unhideWhenUsed/>
+    <w:rsid w:val="00FD0A02"/>
+    <w:rPr>
+      <w:color w:val="0563C1" w:themeColor="hyperlink"/>
+      <w:u w:val="single"/>
+    </w:rPr>
+  </w:style>
+  <w:style w:type="character" w:styleId="UnresolvedMention">
+    <w:name w:val="Unresolved Mention"/>
+    <w:basedOn w:val="DefaultParagraphFont"/>
+    <w:uiPriority w:val="99"/>
+    <w:semiHidden/>
+    <w:unhideWhenUsed/>
+    <w:rsid w:val="00FD0A02"/>
+    <w:rPr>
+      <w:color w:val="605E5C"/>
+      <w:shd w:val="clear" w:color="auto" w:fill="E1DFDD"/>
+    </w:rPr>
+  </w:style>
 </w:styles>
 </file>
 

</xml_diff>